<commit_message>
Atualizacao Modelagem de Dados
</commit_message>
<xml_diff>
--- a/Gerenciamento - TI/Documentação - Projeto REC - 1ª Versão.docx
+++ b/Gerenciamento - TI/Documentação - Projeto REC - 1ª Versão.docx
@@ -2218,6 +2218,7 @@
       <w:r>
         <w:rPr>
           <w:rFonts w:ascii="Arial" w:hAnsi="Arial" w:cs="Arial"/>
+          <w:noProof/>
           <w:color w:val="auto"/>
           <w:sz w:val="24"/>
           <w:szCs w:val="24"/>
@@ -2335,16 +2336,7 @@
           <w:sz w:val="24"/>
           <w:szCs w:val="24"/>
         </w:rPr>
-        <w:t>Possui especialidade em</w:t>
-      </w:r>
-      <w:r>
-        <w:rPr>
-          <w:rFonts w:ascii="Arial" w:hAnsi="Arial" w:cs="Arial"/>
-          <w:color w:val="auto"/>
-          <w:sz w:val="24"/>
-          <w:szCs w:val="24"/>
-        </w:rPr>
-        <w:t xml:space="preserve"> </w:t>
+        <w:t xml:space="preserve">– Certificado em </w:t>
       </w:r>
       <w:r>
         <w:rPr>
@@ -2355,17 +2347,9 @@
           <w:sz w:val="24"/>
           <w:szCs w:val="24"/>
         </w:rPr>
-        <w:t>Cloud</w:t>
-      </w:r>
-      <w:r>
-        <w:rPr>
-          <w:rFonts w:ascii="Arial" w:hAnsi="Arial" w:cs="Arial"/>
-          <w:color w:val="auto"/>
-          <w:sz w:val="24"/>
-          <w:szCs w:val="24"/>
-        </w:rPr>
-        <w:t xml:space="preserve"> pela </w:t>
-      </w:r>
+        <w:t xml:space="preserve">Cloud </w:t>
+      </w:r>
+      <w:proofErr w:type="spellStart"/>
       <w:r>
         <w:rPr>
           <w:rFonts w:ascii="Arial" w:hAnsi="Arial" w:cs="Arial"/>
@@ -2375,8 +2359,9 @@
           <w:sz w:val="24"/>
           <w:szCs w:val="24"/>
         </w:rPr>
-        <w:t>AWS</w:t>
-      </w:r>
+        <w:t>Practioner</w:t>
+      </w:r>
+      <w:proofErr w:type="spellEnd"/>
       <w:r>
         <w:rPr>
           <w:rFonts w:ascii="Arial" w:hAnsi="Arial" w:cs="Arial"/>
@@ -2386,24 +2371,6 @@
           <w:sz w:val="24"/>
           <w:szCs w:val="24"/>
         </w:rPr>
-        <w:t>,</w:t>
-      </w:r>
-      <w:r>
-        <w:rPr>
-          <w:rFonts w:ascii="Arial" w:hAnsi="Arial" w:cs="Arial"/>
-          <w:color w:val="auto"/>
-          <w:sz w:val="24"/>
-          <w:szCs w:val="24"/>
-        </w:rPr>
-        <w:t xml:space="preserve"> gestão</w:t>
-      </w:r>
-      <w:r>
-        <w:rPr>
-          <w:rFonts w:ascii="Arial" w:hAnsi="Arial" w:cs="Arial"/>
-          <w:color w:val="auto"/>
-          <w:sz w:val="24"/>
-          <w:szCs w:val="24"/>
-        </w:rPr>
         <w:t xml:space="preserve"> </w:t>
       </w:r>
       <w:r>
@@ -2413,7 +2380,7 @@
           <w:sz w:val="24"/>
           <w:szCs w:val="24"/>
         </w:rPr>
-        <w:t xml:space="preserve">de projetos e planejamento estratégico pela </w:t>
+        <w:t xml:space="preserve">pela </w:t>
       </w:r>
       <w:r>
         <w:rPr>
@@ -2424,16 +2391,7 @@
           <w:sz w:val="24"/>
           <w:szCs w:val="24"/>
         </w:rPr>
-        <w:t>Veduca</w:t>
-      </w:r>
-      <w:r>
-        <w:rPr>
-          <w:rFonts w:ascii="Arial" w:hAnsi="Arial" w:cs="Arial"/>
-          <w:color w:val="auto"/>
-          <w:sz w:val="24"/>
-          <w:szCs w:val="24"/>
-        </w:rPr>
-        <w:t xml:space="preserve">, </w:t>
+        <w:t>AWS</w:t>
       </w:r>
       <w:r>
         <w:rPr>
@@ -2444,16 +2402,52 @@
           <w:sz w:val="24"/>
           <w:szCs w:val="24"/>
         </w:rPr>
-        <w:t>USP</w:t>
-      </w:r>
-      <w:r>
-        <w:rPr>
-          <w:rFonts w:ascii="Arial" w:hAnsi="Arial" w:cs="Arial"/>
-          <w:color w:val="auto"/>
-          <w:sz w:val="24"/>
-          <w:szCs w:val="24"/>
-        </w:rPr>
-        <w:t xml:space="preserve"> e </w:t>
+        <w:t>,</w:t>
+      </w:r>
+      <w:r>
+        <w:rPr>
+          <w:rFonts w:ascii="Arial" w:hAnsi="Arial" w:cs="Arial"/>
+          <w:color w:val="auto"/>
+          <w:sz w:val="24"/>
+          <w:szCs w:val="24"/>
+        </w:rPr>
+        <w:t xml:space="preserve"> </w:t>
+      </w:r>
+      <w:r>
+        <w:rPr>
+          <w:rFonts w:ascii="Arial" w:hAnsi="Arial" w:cs="Arial"/>
+          <w:color w:val="auto"/>
+          <w:sz w:val="24"/>
+          <w:szCs w:val="24"/>
+        </w:rPr>
+        <w:t xml:space="preserve">possui especialidade em </w:t>
+      </w:r>
+      <w:r>
+        <w:rPr>
+          <w:rFonts w:ascii="Arial" w:hAnsi="Arial" w:cs="Arial"/>
+          <w:color w:val="auto"/>
+          <w:sz w:val="24"/>
+          <w:szCs w:val="24"/>
+        </w:rPr>
+        <w:t>gestão</w:t>
+      </w:r>
+      <w:r>
+        <w:rPr>
+          <w:rFonts w:ascii="Arial" w:hAnsi="Arial" w:cs="Arial"/>
+          <w:color w:val="auto"/>
+          <w:sz w:val="24"/>
+          <w:szCs w:val="24"/>
+        </w:rPr>
+        <w:t xml:space="preserve"> </w:t>
+      </w:r>
+      <w:r>
+        <w:rPr>
+          <w:rFonts w:ascii="Arial" w:hAnsi="Arial" w:cs="Arial"/>
+          <w:color w:val="auto"/>
+          <w:sz w:val="24"/>
+          <w:szCs w:val="24"/>
+        </w:rPr>
+        <w:t xml:space="preserve">de projetos e planejamento estratégico pela </w:t>
       </w:r>
       <w:r>
         <w:rPr>
@@ -2464,52 +2458,16 @@
           <w:sz w:val="24"/>
           <w:szCs w:val="24"/>
         </w:rPr>
-        <w:t>IBMEC</w:t>
-      </w:r>
-      <w:r>
-        <w:rPr>
-          <w:rFonts w:ascii="Arial" w:hAnsi="Arial" w:cs="Arial"/>
-          <w:color w:val="auto"/>
-          <w:sz w:val="24"/>
-          <w:szCs w:val="24"/>
-        </w:rPr>
-        <w:t>,</w:t>
-      </w:r>
-      <w:r>
-        <w:rPr>
-          <w:rFonts w:ascii="Arial" w:hAnsi="Arial" w:cs="Arial"/>
-          <w:color w:val="auto"/>
-          <w:sz w:val="24"/>
-          <w:szCs w:val="24"/>
-        </w:rPr>
-        <w:t xml:space="preserve"> </w:t>
-      </w:r>
-      <w:r>
-        <w:rPr>
-          <w:rFonts w:ascii="Arial" w:hAnsi="Arial" w:cs="Arial"/>
-          <w:color w:val="auto"/>
-          <w:sz w:val="24"/>
-          <w:szCs w:val="24"/>
-        </w:rPr>
-        <w:t>metodologias ativas, gestão de pessoas com foco de liderança em</w:t>
-      </w:r>
-      <w:r>
-        <w:rPr>
-          <w:rFonts w:ascii="Arial" w:hAnsi="Arial" w:cs="Arial"/>
-          <w:color w:val="auto"/>
-          <w:sz w:val="24"/>
-          <w:szCs w:val="24"/>
-        </w:rPr>
-        <w:t xml:space="preserve"> </w:t>
-      </w:r>
-      <w:r>
-        <w:rPr>
-          <w:rFonts w:ascii="Arial" w:hAnsi="Arial" w:cs="Arial"/>
-          <w:color w:val="auto"/>
-          <w:sz w:val="24"/>
-          <w:szCs w:val="24"/>
-        </w:rPr>
-        <w:t xml:space="preserve">períodos de incertezas pela </w:t>
+        <w:t>Veduca</w:t>
+      </w:r>
+      <w:r>
+        <w:rPr>
+          <w:rFonts w:ascii="Arial" w:hAnsi="Arial" w:cs="Arial"/>
+          <w:color w:val="auto"/>
+          <w:sz w:val="24"/>
+          <w:szCs w:val="24"/>
+        </w:rPr>
+        <w:t xml:space="preserve">, </w:t>
       </w:r>
       <w:r>
         <w:rPr>
@@ -2520,18 +2478,17 @@
           <w:sz w:val="24"/>
           <w:szCs w:val="24"/>
         </w:rPr>
-        <w:t>FGV</w:t>
-      </w:r>
-      <w:r>
-        <w:rPr>
-          <w:rFonts w:ascii="Arial" w:hAnsi="Arial" w:cs="Arial"/>
-          <w:color w:val="auto"/>
-          <w:sz w:val="24"/>
-          <w:szCs w:val="24"/>
-        </w:rPr>
-        <w:t xml:space="preserve">, espanhol e inglês pela </w:t>
-      </w:r>
-      <w:proofErr w:type="spellStart"/>
+        <w:t>USP</w:t>
+      </w:r>
+      <w:r>
+        <w:rPr>
+          <w:rFonts w:ascii="Arial" w:hAnsi="Arial" w:cs="Arial"/>
+          <w:color w:val="auto"/>
+          <w:sz w:val="24"/>
+          <w:szCs w:val="24"/>
+        </w:rPr>
+        <w:t xml:space="preserve"> e </w:t>
+      </w:r>
       <w:r>
         <w:rPr>
           <w:rFonts w:ascii="Arial" w:hAnsi="Arial" w:cs="Arial"/>
@@ -2541,17 +2498,16 @@
           <w:sz w:val="24"/>
           <w:szCs w:val="24"/>
         </w:rPr>
-        <w:t>Yazigi</w:t>
-      </w:r>
-      <w:proofErr w:type="spellEnd"/>
-      <w:r>
-        <w:rPr>
-          <w:rFonts w:ascii="Arial" w:hAnsi="Arial" w:cs="Arial"/>
-          <w:color w:val="auto"/>
-          <w:sz w:val="24"/>
-          <w:szCs w:val="24"/>
-        </w:rPr>
-        <w:t>.</w:t>
+        <w:t>IBMEC</w:t>
+      </w:r>
+      <w:r>
+        <w:rPr>
+          <w:rFonts w:ascii="Arial" w:hAnsi="Arial" w:cs="Arial"/>
+          <w:color w:val="auto"/>
+          <w:sz w:val="24"/>
+          <w:szCs w:val="24"/>
+        </w:rPr>
+        <w:t>,</w:t>
       </w:r>
       <w:r>
         <w:rPr>
@@ -2569,7 +2525,25 @@
           <w:sz w:val="24"/>
           <w:szCs w:val="24"/>
         </w:rPr>
-        <w:t xml:space="preserve">Cursa atualmente Sistemas de Informação, na </w:t>
+        <w:t>metodologias ativas, gestão de pessoas com foco de liderança em</w:t>
+      </w:r>
+      <w:r>
+        <w:rPr>
+          <w:rFonts w:ascii="Arial" w:hAnsi="Arial" w:cs="Arial"/>
+          <w:color w:val="auto"/>
+          <w:sz w:val="24"/>
+          <w:szCs w:val="24"/>
+        </w:rPr>
+        <w:t xml:space="preserve"> </w:t>
+      </w:r>
+      <w:r>
+        <w:rPr>
+          <w:rFonts w:ascii="Arial" w:hAnsi="Arial" w:cs="Arial"/>
+          <w:color w:val="auto"/>
+          <w:sz w:val="24"/>
+          <w:szCs w:val="24"/>
+        </w:rPr>
+        <w:t xml:space="preserve">períodos de incertezas pela </w:t>
       </w:r>
       <w:r>
         <w:rPr>
@@ -2580,6 +2554,66 @@
           <w:sz w:val="24"/>
           <w:szCs w:val="24"/>
         </w:rPr>
+        <w:t>FGV</w:t>
+      </w:r>
+      <w:r>
+        <w:rPr>
+          <w:rFonts w:ascii="Arial" w:hAnsi="Arial" w:cs="Arial"/>
+          <w:color w:val="auto"/>
+          <w:sz w:val="24"/>
+          <w:szCs w:val="24"/>
+        </w:rPr>
+        <w:t xml:space="preserve">, espanhol e inglês pela </w:t>
+      </w:r>
+      <w:proofErr w:type="spellStart"/>
+      <w:r>
+        <w:rPr>
+          <w:rFonts w:ascii="Arial" w:hAnsi="Arial" w:cs="Arial"/>
+          <w:b/>
+          <w:bCs/>
+          <w:color w:val="auto"/>
+          <w:sz w:val="24"/>
+          <w:szCs w:val="24"/>
+        </w:rPr>
+        <w:t>Yazigi</w:t>
+      </w:r>
+      <w:proofErr w:type="spellEnd"/>
+      <w:r>
+        <w:rPr>
+          <w:rFonts w:ascii="Arial" w:hAnsi="Arial" w:cs="Arial"/>
+          <w:color w:val="auto"/>
+          <w:sz w:val="24"/>
+          <w:szCs w:val="24"/>
+        </w:rPr>
+        <w:t>.</w:t>
+      </w:r>
+      <w:r>
+        <w:rPr>
+          <w:rFonts w:ascii="Arial" w:hAnsi="Arial" w:cs="Arial"/>
+          <w:color w:val="auto"/>
+          <w:sz w:val="24"/>
+          <w:szCs w:val="24"/>
+        </w:rPr>
+        <w:t xml:space="preserve"> </w:t>
+      </w:r>
+      <w:r>
+        <w:rPr>
+          <w:rFonts w:ascii="Arial" w:hAnsi="Arial" w:cs="Arial"/>
+          <w:color w:val="auto"/>
+          <w:sz w:val="24"/>
+          <w:szCs w:val="24"/>
+        </w:rPr>
+        <w:t xml:space="preserve">Cursa atualmente Sistemas de Informação, na </w:t>
+      </w:r>
+      <w:r>
+        <w:rPr>
+          <w:rFonts w:ascii="Arial" w:hAnsi="Arial" w:cs="Arial"/>
+          <w:b/>
+          <w:bCs/>
+          <w:color w:val="auto"/>
+          <w:sz w:val="24"/>
+          <w:szCs w:val="24"/>
+        </w:rPr>
         <w:t>SPTECH</w:t>
       </w:r>
       <w:r>
@@ -2704,16 +2738,53 @@
         </w:rPr>
         <w:t xml:space="preserve"> – 03221054</w:t>
       </w:r>
-    </w:p>
-    <w:p>
-      <w:pPr>
-        <w:rPr>
-          <w:rFonts w:ascii="Arial" w:hAnsi="Arial" w:cs="Arial"/>
-          <w:color w:val="auto"/>
-          <w:sz w:val="24"/>
-          <w:szCs w:val="24"/>
-        </w:rPr>
-      </w:pPr>
+      <w:r>
+        <w:rPr>
+          <w:rFonts w:ascii="Arial" w:hAnsi="Arial" w:cs="Arial"/>
+          <w:color w:val="auto"/>
+          <w:sz w:val="24"/>
+          <w:szCs w:val="24"/>
+        </w:rPr>
+        <w:t xml:space="preserve"> – Possui especialidade em manutenção de hardware e infraestrutura de TI. Afinidade com banco de dados. Cursa</w:t>
+      </w:r>
+      <w:r>
+        <w:rPr>
+          <w:rFonts w:ascii="Arial" w:hAnsi="Arial" w:cs="Arial"/>
+          <w:color w:val="auto"/>
+          <w:sz w:val="24"/>
+          <w:szCs w:val="24"/>
+        </w:rPr>
+        <w:t xml:space="preserve"> atualmente sistemas de informação, na SPTECH. </w:t>
+      </w:r>
+    </w:p>
+    <w:p>
+      <w:pPr>
+        <w:rPr>
+          <w:rFonts w:ascii="Arial" w:hAnsi="Arial" w:cs="Arial"/>
+          <w:color w:val="auto"/>
+          <w:sz w:val="24"/>
+          <w:szCs w:val="24"/>
+        </w:rPr>
+      </w:pPr>
+    </w:p>
+    <w:p>
+      <w:pPr>
+        <w:rPr>
+          <w:rFonts w:ascii="Arial" w:hAnsi="Arial" w:cs="Arial"/>
+          <w:color w:val="auto"/>
+          <w:sz w:val="24"/>
+          <w:szCs w:val="24"/>
+        </w:rPr>
+      </w:pPr>
+      <w:r>
+        <w:rPr>
+          <w:rFonts w:ascii="Arial" w:hAnsi="Arial" w:cs="Arial"/>
+          <w:color w:val="auto"/>
+          <w:sz w:val="24"/>
+          <w:szCs w:val="24"/>
+        </w:rPr>
+        <w:t>Logomarca REC.</w:t>
+      </w:r>
     </w:p>
     <w:p>
       <w:pPr>
@@ -2759,16 +2830,52 @@
           <w:sz w:val="24"/>
           <w:szCs w:val="24"/>
         </w:rPr>
-        <w:t xml:space="preserve">grande sonho </w:t>
-      </w:r>
-      <w:r>
-        <w:rPr>
-          <w:rFonts w:ascii="Arial" w:hAnsi="Arial" w:cs="Arial"/>
-          <w:color w:val="auto"/>
-          <w:sz w:val="24"/>
-          <w:szCs w:val="24"/>
-        </w:rPr>
-        <w:t xml:space="preserve">de transformar positivamente a jornada diária de todas as pessoas por meio de produtos e serviços de excelência que gerem valor no contexto digital. Para isso, criamos um Hub de Tecnologia que investe e desenvolve </w:t>
+        <w:t xml:space="preserve">grande </w:t>
+      </w:r>
+      <w:r>
+        <w:rPr>
+          <w:rFonts w:ascii="Arial" w:hAnsi="Arial" w:cs="Arial"/>
+          <w:color w:val="auto"/>
+          <w:sz w:val="24"/>
+          <w:szCs w:val="24"/>
+        </w:rPr>
+        <w:t>desejo</w:t>
+      </w:r>
+      <w:r>
+        <w:rPr>
+          <w:rFonts w:ascii="Arial" w:hAnsi="Arial" w:cs="Arial"/>
+          <w:color w:val="auto"/>
+          <w:sz w:val="24"/>
+          <w:szCs w:val="24"/>
+        </w:rPr>
+        <w:t xml:space="preserve"> </w:t>
+      </w:r>
+      <w:r>
+        <w:rPr>
+          <w:rFonts w:ascii="Arial" w:hAnsi="Arial" w:cs="Arial"/>
+          <w:color w:val="auto"/>
+          <w:sz w:val="24"/>
+          <w:szCs w:val="24"/>
+        </w:rPr>
+        <w:t xml:space="preserve">de transformar </w:t>
+      </w:r>
+      <w:r>
+        <w:rPr>
+          <w:rFonts w:ascii="Arial" w:hAnsi="Arial" w:cs="Arial"/>
+          <w:color w:val="auto"/>
+          <w:sz w:val="24"/>
+          <w:szCs w:val="24"/>
+        </w:rPr>
+        <w:t>de forma positiva</w:t>
+      </w:r>
+      <w:r>
+        <w:rPr>
+          <w:rFonts w:ascii="Arial" w:hAnsi="Arial" w:cs="Arial"/>
+          <w:color w:val="auto"/>
+          <w:sz w:val="24"/>
+          <w:szCs w:val="24"/>
+        </w:rPr>
+        <w:t xml:space="preserve"> a jornada diária de todas as pessoas por meio de produtos e serviços de excelência que gerem valor no contexto digital. Para isso, criamos um Hub de Tecnologia que investe e desenvolve </w:t>
       </w:r>
       <w:r>
         <w:rPr>
@@ -2779,6 +2886,17 @@
         </w:rPr>
         <w:t xml:space="preserve">soluções focadas no mercado audiovisual. </w:t>
       </w:r>
+    </w:p>
+    <w:p>
+      <w:pPr>
+        <w:ind w:firstLine="708"/>
+        <w:rPr>
+          <w:rFonts w:ascii="Arial" w:hAnsi="Arial" w:cs="Arial"/>
+          <w:color w:val="auto"/>
+          <w:sz w:val="24"/>
+          <w:szCs w:val="24"/>
+        </w:rPr>
+      </w:pPr>
       <w:r>
         <w:rPr>
           <w:rFonts w:ascii="Arial" w:hAnsi="Arial" w:cs="Arial"/>
@@ -2878,7 +2996,7 @@
           <w:sz w:val="24"/>
           <w:szCs w:val="24"/>
         </w:rPr>
-        <w:t>,</w:t>
+        <w:t xml:space="preserve"> de</w:t>
       </w:r>
       <w:r>
         <w:rPr>
@@ -3471,7 +3589,17 @@
           <w:sz w:val="24"/>
           <w:szCs w:val="24"/>
         </w:rPr>
-        <w:t xml:space="preserve">O Monitoramento tem como objetivo fornecer visibilidade a respeito do uso do sistema operacional dos totens, bem como do ambiente no qual esta ferramenta está inserida (infraestrutura). Por meio de indicadores gerados pela aplicação e juntamente com um serviço de análise destes indicadores, a REC e o cliente têm condições de atuar proativamente com relação a eventuais problemas do </w:t>
+        <w:t xml:space="preserve">O Monitoramento tem como objetivo fornecer visibilidade a respeito do uso do sistema operacional dos totens, bem como do ambiente no qual esta ferramenta está inserida (infraestrutura). Por meio de indicadores gerados pela aplicação e juntamente com um serviço de análise destes indicadores, a REC e o cliente têm condições de atuar </w:t>
+      </w:r>
+      <w:r>
+        <w:rPr>
+          <w:rFonts w:ascii="Arial" w:hAnsi="Arial" w:cs="Arial"/>
+          <w:color w:val="auto"/>
+          <w:sz w:val="24"/>
+          <w:szCs w:val="24"/>
+        </w:rPr>
+        <w:lastRenderedPageBreak/>
+        <w:t xml:space="preserve">proativamente com relação a eventuais problemas do </w:t>
       </w:r>
       <w:r>
         <w:rPr>
@@ -3533,7 +3661,6 @@
           <w:sz w:val="28"/>
           <w:szCs w:val="28"/>
         </w:rPr>
-        <w:lastRenderedPageBreak/>
         <w:t>Problema / Justificativa do Projeto</w:t>
       </w:r>
     </w:p>
@@ -3654,16 +3781,7 @@
           <w:sz w:val="28"/>
           <w:szCs w:val="28"/>
         </w:rPr>
-        <w:t>P</w:t>
-      </w:r>
-      <w:r>
-        <w:rPr>
-          <w:rFonts w:ascii="Arial" w:hAnsi="Arial" w:cs="Arial"/>
-          <w:color w:val="auto"/>
-          <w:sz w:val="28"/>
-          <w:szCs w:val="28"/>
-        </w:rPr>
-        <w:t>rocesso e Ferramenta de Gestão de Projetos</w:t>
+        <w:t>Processo e Ferramenta de Gestão de Projetos</w:t>
       </w:r>
     </w:p>
     <w:p>
@@ -3712,16 +3830,7 @@
           <w:sz w:val="28"/>
           <w:szCs w:val="28"/>
         </w:rPr>
-        <w:t>Pr</w:t>
-      </w:r>
-      <w:r>
-        <w:rPr>
-          <w:rFonts w:ascii="Arial" w:hAnsi="Arial" w:cs="Arial"/>
-          <w:color w:val="auto"/>
-          <w:sz w:val="28"/>
-          <w:szCs w:val="28"/>
-        </w:rPr>
-        <w:t>oduct</w:t>
+        <w:t>Product</w:t>
       </w:r>
       <w:proofErr w:type="spellEnd"/>
       <w:r>
@@ -3803,16 +3912,7 @@
           <w:sz w:val="28"/>
           <w:szCs w:val="28"/>
         </w:rPr>
-        <w:t>D</w:t>
-      </w:r>
-      <w:r>
-        <w:rPr>
-          <w:rFonts w:ascii="Arial" w:hAnsi="Arial" w:cs="Arial"/>
-          <w:color w:val="auto"/>
-          <w:sz w:val="28"/>
-          <w:szCs w:val="28"/>
-        </w:rPr>
-        <w:t xml:space="preserve">iagrama de Solução Técnica </w:t>
+        <w:t xml:space="preserve">Diagrama de Solução Técnica </w:t>
       </w:r>
     </w:p>
     <w:p>
@@ -3932,16 +4032,7 @@
           <w:sz w:val="28"/>
           <w:szCs w:val="28"/>
         </w:rPr>
-        <w:t>M</w:t>
-      </w:r>
-      <w:r>
-        <w:rPr>
-          <w:rFonts w:ascii="Arial" w:hAnsi="Arial" w:cs="Arial"/>
-          <w:color w:val="auto"/>
-          <w:sz w:val="28"/>
-          <w:szCs w:val="28"/>
-        </w:rPr>
-        <w:t>anual de instalação da Solução</w:t>
+        <w:t>Manual de instalação da Solução</w:t>
       </w:r>
     </w:p>
     <w:p>
@@ -4274,7 +4365,6 @@
           <w:sz w:val="28"/>
           <w:szCs w:val="28"/>
         </w:rPr>
-        <w:lastRenderedPageBreak/>
         <w:t>Considerações finais sobre a evolução da Solução</w:t>
       </w:r>
     </w:p>
@@ -4324,16 +4414,7 @@
           <w:sz w:val="24"/>
           <w:szCs w:val="24"/>
         </w:rPr>
-        <w:t>Descubra os benefícios de monitorar a sua empresa à distância</w:t>
-      </w:r>
-      <w:r>
-        <w:rPr>
-          <w:rFonts w:ascii="Arial" w:hAnsi="Arial" w:cs="Arial"/>
-          <w:color w:val="auto"/>
-          <w:sz w:val="24"/>
-          <w:szCs w:val="24"/>
-        </w:rPr>
-        <w:t xml:space="preserve">: </w:t>
+        <w:t xml:space="preserve">Descubra os benefícios de monitorar a sua empresa à distância: </w:t>
       </w:r>
       <w:hyperlink r:id="rId14" w:history="1">
         <w:r>
@@ -7588,25 +7669,16 @@
 </file>
 
 <file path=customXml/item1.xml><?xml version="1.0" encoding="utf-8"?>
-<b:Sources xmlns:b="http://schemas.openxmlformats.org/officeDocument/2006/bibliography" xmlns="http://schemas.openxmlformats.org/officeDocument/2006/bibliography" SelectedStyle="\APASixthEditionOfficeOnline.xsl" StyleName="APA" Version="6"/>
-</file>
-
-<file path=customXml/item2.xml><?xml version="1.0" encoding="utf-8"?>
 <p:properties xmlns:p="http://schemas.microsoft.com/office/2006/metadata/properties" xmlns:xsi="http://www.w3.org/2001/XMLSchema-instance" xmlns:pc="http://schemas.microsoft.com/office/infopath/2007/PartnerControls">
   <documentManagement/>
 </p:properties>
 </file>
 
-<file path=customXml/item3.xml><?xml version="1.0" encoding="utf-8"?>
-<?mso-contentType ?>
-<FormTemplates xmlns="http://schemas.microsoft.com/sharepoint/v3/contenttype/forms">
-  <Display>DocumentLibraryForm</Display>
-  <Edit>DocumentLibraryForm</Edit>
-  <New>DocumentLibraryForm</New>
-</FormTemplates>
+<file path=customXml/item2.xml><?xml version="1.0" encoding="utf-8"?>
+<b:Sources xmlns:b="http://schemas.openxmlformats.org/officeDocument/2006/bibliography" xmlns="http://schemas.openxmlformats.org/officeDocument/2006/bibliography" SelectedStyle="\APASixthEditionOfficeOnline.xsl" StyleName="APA" Version="6"/>
 </file>
 
-<file path=customXml/item4.xml><?xml version="1.0" encoding="utf-8"?>
+<file path=customXml/item3.xml><?xml version="1.0" encoding="utf-8"?>
 <ct:contentTypeSchema xmlns:ct="http://schemas.microsoft.com/office/2006/metadata/contentType" xmlns:ma="http://schemas.microsoft.com/office/2006/metadata/properties/metaAttributes" ct:_="" ma:_="" ma:contentTypeName="Documento" ma:contentTypeID="0x0101007F8ECE7139958D46ABEDA89D12B90CBF" ma:contentTypeVersion="8" ma:contentTypeDescription="Crie um novo documento." ma:contentTypeScope="" ma:versionID="f7af598ff2112f0c4e16f369cb7c8899">
   <xsd:schema xmlns:xsd="http://www.w3.org/2001/XMLSchema" xmlns:xs="http://www.w3.org/2001/XMLSchema" xmlns:p="http://schemas.microsoft.com/office/2006/metadata/properties" xmlns:ns2="0a53ad5e-08cc-4fba-9df9-747b79db3e02" targetNamespace="http://schemas.microsoft.com/office/2006/metadata/properties" ma:root="true" ma:fieldsID="163bd38cf04bbe8ed73bbfeb3a486819" ns2:_="">
     <xsd:import namespace="0a53ad5e-08cc-4fba-9df9-747b79db3e02"/>
@@ -7776,15 +7848,16 @@
 </ct:contentTypeSchema>
 </file>
 
-<file path=customXml/itemProps1.xml><?xml version="1.0" encoding="utf-8"?>
-<ds:datastoreItem xmlns:ds="http://schemas.openxmlformats.org/officeDocument/2006/customXml" ds:itemID="{43C36E59-8586-4352-8310-158AD4E65655}">
-  <ds:schemaRefs>
-    <ds:schemaRef ds:uri="http://schemas.openxmlformats.org/officeDocument/2006/bibliography"/>
-  </ds:schemaRefs>
-</ds:datastoreItem>
+<file path=customXml/item4.xml><?xml version="1.0" encoding="utf-8"?>
+<?mso-contentType ?>
+<FormTemplates xmlns="http://schemas.microsoft.com/sharepoint/v3/contenttype/forms">
+  <Display>DocumentLibraryForm</Display>
+  <Edit>DocumentLibraryForm</Edit>
+  <New>DocumentLibraryForm</New>
+</FormTemplates>
 </file>
 
-<file path=customXml/itemProps2.xml><?xml version="1.0" encoding="utf-8"?>
+<file path=customXml/itemProps1.xml><?xml version="1.0" encoding="utf-8"?>
 <ds:datastoreItem xmlns:ds="http://schemas.openxmlformats.org/officeDocument/2006/customXml" ds:itemID="{79054B02-B215-46AC-9176-544339E93661}">
   <ds:schemaRefs>
     <ds:schemaRef ds:uri="http://schemas.microsoft.com/office/2006/metadata/properties"/>
@@ -7793,15 +7866,15 @@
 </ds:datastoreItem>
 </file>
 
-<file path=customXml/itemProps3.xml><?xml version="1.0" encoding="utf-8"?>
-<ds:datastoreItem xmlns:ds="http://schemas.openxmlformats.org/officeDocument/2006/customXml" ds:itemID="{B52C9AD5-4F18-4494-A12B-C11EA8399E21}">
+<file path=customXml/itemProps2.xml><?xml version="1.0" encoding="utf-8"?>
+<ds:datastoreItem xmlns:ds="http://schemas.openxmlformats.org/officeDocument/2006/customXml" ds:itemID="{43C36E59-8586-4352-8310-158AD4E65655}">
   <ds:schemaRefs>
-    <ds:schemaRef ds:uri="http://schemas.microsoft.com/sharepoint/v3/contenttype/forms"/>
+    <ds:schemaRef ds:uri="http://schemas.openxmlformats.org/officeDocument/2006/bibliography"/>
   </ds:schemaRefs>
 </ds:datastoreItem>
 </file>
 
-<file path=customXml/itemProps4.xml><?xml version="1.0" encoding="utf-8"?>
+<file path=customXml/itemProps3.xml><?xml version="1.0" encoding="utf-8"?>
 <ds:datastoreItem xmlns:ds="http://schemas.openxmlformats.org/officeDocument/2006/customXml" ds:itemID="{71D591AE-9F3A-479E-A28E-D4FD343FA2BE}">
   <ds:schemaRefs>
     <ds:schemaRef ds:uri="http://schemas.microsoft.com/office/2006/metadata/contentType"/>
@@ -7817,4 +7890,12 @@
     <ds:schemaRef ds:uri="http://schemas.microsoft.com/internal/obd"/>
   </ds:schemaRefs>
 </ds:datastoreItem>
+</file>
+
+<file path=customXml/itemProps4.xml><?xml version="1.0" encoding="utf-8"?>
+<ds:datastoreItem xmlns:ds="http://schemas.openxmlformats.org/officeDocument/2006/customXml" ds:itemID="{B52C9AD5-4F18-4494-A12B-C11EA8399E21}">
+  <ds:schemaRefs>
+    <ds:schemaRef ds:uri="http://schemas.microsoft.com/sharepoint/v3/contenttype/forms"/>
+  </ds:schemaRefs>
+</ds:datastoreItem>
 </file>
</xml_diff>